<commit_message>
I have updated the C++ code to clean the data a bit and sort them by the bank. A copy of the output of each function is in the main folder while the four working folders are in Deliverable C. I have started keeping a list of topics and substance as well as related words.
</commit_message>
<xml_diff>
--- a/Deliverable A.docx
+++ b/Deliverable A.docx
@@ -27,48 +27,6 @@
           <w:szCs w:val="24"/>
         </w:rPr>
       </w:pPr>
-      <w:r>
-        <w:rPr>
-          <w:rFonts w:ascii="Times New Roman" w:hAnsi="Times New Roman" w:cs="Times New Roman"/>
-          <w:sz w:val="24"/>
-          <w:szCs w:val="24"/>
-        </w:rPr>
-        <w:t>#1 Filter the data so only the interested data remains</w:t>
-      </w:r>
-    </w:p>
-    <w:p>
-      <w:pPr>
-        <w:rPr>
-          <w:rFonts w:ascii="Times New Roman" w:hAnsi="Times New Roman" w:cs="Times New Roman"/>
-          <w:sz w:val="24"/>
-          <w:szCs w:val="24"/>
-        </w:rPr>
-      </w:pPr>
-      <w:r>
-        <w:rPr>
-          <w:rFonts w:ascii="Times New Roman" w:hAnsi="Times New Roman" w:cs="Times New Roman"/>
-          <w:sz w:val="24"/>
-          <w:szCs w:val="24"/>
-        </w:rPr>
-        <w:t>#2 Filter the data for meaningless content (will refine this step during each subsequent step)</w:t>
-      </w:r>
-    </w:p>
-    <w:p>
-      <w:pPr>
-        <w:rPr>
-          <w:rFonts w:ascii="Times New Roman" w:hAnsi="Times New Roman" w:cs="Times New Roman"/>
-          <w:sz w:val="24"/>
-          <w:szCs w:val="24"/>
-        </w:rPr>
-      </w:pPr>
-      <w:r>
-        <w:rPr>
-          <w:rFonts w:ascii="Times New Roman" w:hAnsi="Times New Roman" w:cs="Times New Roman"/>
-          <w:sz w:val="24"/>
-          <w:szCs w:val="24"/>
-        </w:rPr>
-        <w:t>#3 Split into positive, negative, neutral groups</w:t>
-      </w:r>
     </w:p>
     <w:p>
       <w:pPr>
@@ -111,6 +69,44 @@
           <w:sz w:val="24"/>
           <w:szCs w:val="24"/>
         </w:rPr>
+        <w:t>Clean the data (get rid of</w:t>
+      </w:r>
+      <w:r>
+        <w:rPr>
+          <w:rFonts w:ascii="Times New Roman" w:hAnsi="Times New Roman" w:cs="Times New Roman"/>
+          <w:sz w:val="24"/>
+          <w:szCs w:val="24"/>
+        </w:rPr>
+        <w:t xml:space="preserve"> Date, Year, M</w:t>
+      </w:r>
+      <w:r>
+        <w:rPr>
+          <w:rFonts w:ascii="Times New Roman" w:hAnsi="Times New Roman" w:cs="Times New Roman"/>
+          <w:sz w:val="24"/>
+          <w:szCs w:val="24"/>
+        </w:rPr>
+        <w:t>onth)</w:t>
+      </w:r>
+    </w:p>
+    <w:p>
+      <w:pPr>
+        <w:pStyle w:val="ListParagraph"/>
+        <w:numPr>
+          <w:ilvl w:val="1"/>
+          <w:numId w:val="1"/>
+        </w:numPr>
+        <w:rPr>
+          <w:rFonts w:ascii="Times New Roman" w:hAnsi="Times New Roman" w:cs="Times New Roman"/>
+          <w:sz w:val="24"/>
+          <w:szCs w:val="24"/>
+        </w:rPr>
+      </w:pPr>
+      <w:r>
+        <w:rPr>
+          <w:rFonts w:ascii="Times New Roman" w:hAnsi="Times New Roman" w:cs="Times New Roman"/>
+          <w:sz w:val="24"/>
+          <w:szCs w:val="24"/>
+        </w:rPr>
         <w:t xml:space="preserve">Copy all data containing </w:t>
       </w:r>
       <w:proofErr w:type="spellStart"/>
@@ -190,267 +186,333 @@
       <w:pPr>
         <w:pStyle w:val="ListParagraph"/>
         <w:numPr>
-          <w:ilvl w:val="0"/>
-          <w:numId w:val="1"/>
-        </w:numPr>
-        <w:rPr>
-          <w:rFonts w:ascii="Times New Roman" w:hAnsi="Times New Roman" w:cs="Times New Roman"/>
-          <w:sz w:val="24"/>
-          <w:szCs w:val="24"/>
-        </w:rPr>
-      </w:pPr>
-      <w:r>
-        <w:rPr>
-          <w:rFonts w:ascii="Times New Roman" w:hAnsi="Times New Roman" w:cs="Times New Roman"/>
-          <w:sz w:val="24"/>
-          <w:szCs w:val="24"/>
-        </w:rPr>
-        <w:t>Filter the data for meaningless content</w:t>
-      </w:r>
-    </w:p>
-    <w:p>
-      <w:pPr>
-        <w:pStyle w:val="ListParagraph"/>
-        <w:numPr>
-          <w:ilvl w:val="1"/>
-          <w:numId w:val="1"/>
-        </w:numPr>
-        <w:rPr>
-          <w:rFonts w:ascii="Times New Roman" w:hAnsi="Times New Roman" w:cs="Times New Roman"/>
-          <w:sz w:val="24"/>
-          <w:szCs w:val="24"/>
-        </w:rPr>
-      </w:pPr>
-      <w:r>
-        <w:rPr>
-          <w:rFonts w:ascii="Times New Roman" w:hAnsi="Times New Roman" w:cs="Times New Roman"/>
-          <w:sz w:val="24"/>
-          <w:szCs w:val="24"/>
-        </w:rPr>
-        <w:t>Will continue to refine the data we have during each subsequent step</w:t>
-      </w:r>
-    </w:p>
-    <w:p>
-      <w:pPr>
-        <w:pStyle w:val="ListParagraph"/>
-        <w:numPr>
-          <w:ilvl w:val="0"/>
-          <w:numId w:val="1"/>
-        </w:numPr>
-        <w:rPr>
-          <w:rFonts w:ascii="Times New Roman" w:hAnsi="Times New Roman" w:cs="Times New Roman"/>
-          <w:sz w:val="24"/>
-          <w:szCs w:val="24"/>
-        </w:rPr>
-      </w:pPr>
-      <w:r>
-        <w:rPr>
-          <w:rFonts w:ascii="Times New Roman" w:hAnsi="Times New Roman" w:cs="Times New Roman"/>
-          <w:sz w:val="24"/>
-          <w:szCs w:val="24"/>
-        </w:rPr>
-        <w:t>Split the data into positive, negative, neutral groups</w:t>
-      </w:r>
-    </w:p>
-    <w:p>
-      <w:pPr>
-        <w:pStyle w:val="ListParagraph"/>
-        <w:numPr>
-          <w:ilvl w:val="1"/>
-          <w:numId w:val="1"/>
-        </w:numPr>
-        <w:rPr>
-          <w:rFonts w:ascii="Times New Roman" w:hAnsi="Times New Roman" w:cs="Times New Roman"/>
-          <w:sz w:val="24"/>
-          <w:szCs w:val="24"/>
-        </w:rPr>
-      </w:pPr>
-      <w:r>
-        <w:rPr>
-          <w:rFonts w:ascii="Times New Roman" w:hAnsi="Times New Roman" w:cs="Times New Roman"/>
-          <w:sz w:val="24"/>
-          <w:szCs w:val="24"/>
-        </w:rPr>
-        <w:t>Use a word list with weight for each word</w:t>
-      </w:r>
-    </w:p>
-    <w:p>
-      <w:pPr>
-        <w:pStyle w:val="ListParagraph"/>
-        <w:numPr>
-          <w:ilvl w:val="1"/>
-          <w:numId w:val="1"/>
-        </w:numPr>
-        <w:rPr>
-          <w:rFonts w:ascii="Times New Roman" w:hAnsi="Times New Roman" w:cs="Times New Roman"/>
-          <w:sz w:val="24"/>
-          <w:szCs w:val="24"/>
-        </w:rPr>
-      </w:pPr>
-      <w:r>
-        <w:rPr>
-          <w:rFonts w:ascii="Times New Roman" w:hAnsi="Times New Roman" w:cs="Times New Roman"/>
-          <w:sz w:val="24"/>
-          <w:szCs w:val="24"/>
-        </w:rPr>
-        <w:t>Will examine data in the neutral group more carefully to check for meaning</w:t>
-      </w:r>
-    </w:p>
-    <w:p>
-      <w:pPr>
-        <w:pStyle w:val="ListParagraph"/>
-        <w:numPr>
-          <w:ilvl w:val="0"/>
-          <w:numId w:val="1"/>
-        </w:numPr>
-        <w:rPr>
-          <w:rFonts w:ascii="Times New Roman" w:hAnsi="Times New Roman" w:cs="Times New Roman"/>
-          <w:sz w:val="24"/>
-          <w:szCs w:val="24"/>
-        </w:rPr>
-      </w:pPr>
-      <w:r>
-        <w:rPr>
-          <w:rFonts w:ascii="Times New Roman" w:hAnsi="Times New Roman" w:cs="Times New Roman"/>
-          <w:sz w:val="24"/>
-          <w:szCs w:val="24"/>
-        </w:rPr>
-        <w:t>Sort by topics</w:t>
-      </w:r>
-    </w:p>
-    <w:p>
-      <w:pPr>
-        <w:pStyle w:val="ListParagraph"/>
-        <w:numPr>
-          <w:ilvl w:val="1"/>
-          <w:numId w:val="1"/>
-        </w:numPr>
-        <w:rPr>
-          <w:rFonts w:ascii="Times New Roman" w:hAnsi="Times New Roman" w:cs="Times New Roman"/>
-          <w:sz w:val="24"/>
-          <w:szCs w:val="24"/>
-        </w:rPr>
-      </w:pPr>
-      <w:r>
-        <w:rPr>
-          <w:rFonts w:ascii="Times New Roman" w:hAnsi="Times New Roman" w:cs="Times New Roman"/>
-          <w:sz w:val="24"/>
-          <w:szCs w:val="24"/>
-        </w:rPr>
-        <w:t>Use a word list</w:t>
-      </w:r>
-    </w:p>
-    <w:p>
-      <w:pPr>
-        <w:pStyle w:val="ListParagraph"/>
-        <w:numPr>
-          <w:ilvl w:val="1"/>
-          <w:numId w:val="1"/>
-        </w:numPr>
-        <w:rPr>
-          <w:rFonts w:ascii="Times New Roman" w:hAnsi="Times New Roman" w:cs="Times New Roman"/>
-          <w:sz w:val="24"/>
-          <w:szCs w:val="24"/>
-        </w:rPr>
-      </w:pPr>
-      <w:r>
-        <w:rPr>
-          <w:rFonts w:ascii="Times New Roman" w:hAnsi="Times New Roman" w:cs="Times New Roman"/>
-          <w:sz w:val="24"/>
-          <w:szCs w:val="24"/>
-        </w:rPr>
-        <w:t>Keep word count so frequently used words not in the list may be added to the list</w:t>
-      </w:r>
-    </w:p>
-    <w:p>
-      <w:pPr>
-        <w:pStyle w:val="ListParagraph"/>
-        <w:numPr>
-          <w:ilvl w:val="1"/>
-          <w:numId w:val="1"/>
-        </w:numPr>
-        <w:rPr>
-          <w:rFonts w:ascii="Times New Roman" w:hAnsi="Times New Roman" w:cs="Times New Roman"/>
-          <w:sz w:val="24"/>
-          <w:szCs w:val="24"/>
-        </w:rPr>
-      </w:pPr>
-      <w:r>
-        <w:rPr>
-          <w:rFonts w:ascii="Times New Roman" w:hAnsi="Times New Roman" w:cs="Times New Roman"/>
-          <w:sz w:val="24"/>
-          <w:szCs w:val="24"/>
-        </w:rPr>
-        <w:t>Will consult a professor from Stern</w:t>
-      </w:r>
-    </w:p>
-    <w:p>
-      <w:pPr>
-        <w:pStyle w:val="ListParagraph"/>
-        <w:numPr>
-          <w:ilvl w:val="0"/>
-          <w:numId w:val="1"/>
-        </w:numPr>
-        <w:rPr>
-          <w:rFonts w:ascii="Times New Roman" w:hAnsi="Times New Roman" w:cs="Times New Roman"/>
-          <w:sz w:val="24"/>
-          <w:szCs w:val="24"/>
-        </w:rPr>
-      </w:pPr>
-      <w:r>
-        <w:rPr>
-          <w:rFonts w:ascii="Times New Roman" w:hAnsi="Times New Roman" w:cs="Times New Roman"/>
-          <w:sz w:val="24"/>
-          <w:szCs w:val="24"/>
-        </w:rPr>
-        <w:t>Figure out impact</w:t>
-      </w:r>
-    </w:p>
-    <w:p>
-      <w:pPr>
-        <w:pStyle w:val="ListParagraph"/>
-        <w:numPr>
-          <w:ilvl w:val="1"/>
-          <w:numId w:val="1"/>
-        </w:numPr>
-        <w:rPr>
-          <w:rFonts w:ascii="Times New Roman" w:hAnsi="Times New Roman" w:cs="Times New Roman"/>
-          <w:sz w:val="24"/>
-          <w:szCs w:val="24"/>
-        </w:rPr>
-      </w:pPr>
-      <w:r>
-        <w:rPr>
-          <w:rFonts w:ascii="Times New Roman" w:hAnsi="Times New Roman" w:cs="Times New Roman"/>
-          <w:sz w:val="24"/>
-          <w:szCs w:val="24"/>
-        </w:rPr>
-        <w:t>Use a word list</w:t>
-      </w:r>
-    </w:p>
-    <w:p>
-      <w:pPr>
-        <w:pStyle w:val="ListParagraph"/>
-        <w:numPr>
-          <w:ilvl w:val="1"/>
-          <w:numId w:val="1"/>
-        </w:numPr>
-        <w:rPr>
-          <w:rFonts w:ascii="Times New Roman" w:hAnsi="Times New Roman" w:cs="Times New Roman"/>
-          <w:sz w:val="24"/>
-          <w:szCs w:val="24"/>
-        </w:rPr>
-      </w:pPr>
-      <w:r>
-        <w:rPr>
-          <w:rFonts w:ascii="Times New Roman" w:hAnsi="Times New Roman" w:cs="Times New Roman"/>
-          <w:sz w:val="24"/>
-          <w:szCs w:val="24"/>
-        </w:rPr>
-        <w:t>Keep word count so frequently used words not in the list may be added to the list</w:t>
+          <w:ilvl w:val="2"/>
+          <w:numId w:val="1"/>
+        </w:numPr>
+        <w:rPr>
+          <w:rFonts w:ascii="Times New Roman" w:hAnsi="Times New Roman" w:cs="Times New Roman"/>
+          <w:sz w:val="24"/>
+          <w:szCs w:val="24"/>
+        </w:rPr>
+      </w:pPr>
+      <w:r>
+        <w:rPr>
+          <w:rFonts w:ascii="Times New Roman" w:hAnsi="Times New Roman" w:cs="Times New Roman"/>
+          <w:sz w:val="24"/>
+          <w:szCs w:val="24"/>
+        </w:rPr>
+        <w:t>One problem with analyzing the data is the runtime, so this will speed up the analyzation</w:t>
+      </w:r>
+    </w:p>
+    <w:p>
+      <w:pPr>
+        <w:pStyle w:val="ListParagraph"/>
+        <w:numPr>
+          <w:ilvl w:val="2"/>
+          <w:numId w:val="1"/>
+        </w:numPr>
+        <w:rPr>
+          <w:rFonts w:ascii="Times New Roman" w:hAnsi="Times New Roman" w:cs="Times New Roman"/>
+          <w:sz w:val="24"/>
+          <w:szCs w:val="24"/>
+        </w:rPr>
+      </w:pPr>
+      <w:r>
+        <w:rPr>
+          <w:rFonts w:ascii="Times New Roman" w:hAnsi="Times New Roman" w:cs="Times New Roman"/>
+          <w:sz w:val="24"/>
+          <w:szCs w:val="24"/>
+        </w:rPr>
+        <w:t>Question #2 of the challenge focuses on if the topic and substance are consistent, so this will help</w:t>
+      </w:r>
+    </w:p>
+    <w:p>
+      <w:pPr>
+        <w:pStyle w:val="ListParagraph"/>
+        <w:numPr>
+          <w:ilvl w:val="2"/>
+          <w:numId w:val="1"/>
+        </w:numPr>
+        <w:rPr>
+          <w:rFonts w:ascii="Times New Roman" w:hAnsi="Times New Roman" w:cs="Times New Roman"/>
+          <w:sz w:val="24"/>
+          <w:szCs w:val="24"/>
+        </w:rPr>
+      </w:pPr>
+      <w:r>
+        <w:rPr>
+          <w:rFonts w:ascii="Times New Roman" w:hAnsi="Times New Roman" w:cs="Times New Roman"/>
+          <w:sz w:val="24"/>
+          <w:szCs w:val="24"/>
+        </w:rPr>
+        <w:t>There are some meaningless content not related to banks</w:t>
       </w:r>
       <w:bookmarkStart w:id="0" w:name="_GoBack"/>
       <w:bookmarkEnd w:id="0"/>
+    </w:p>
+    <w:p>
+      <w:pPr>
+        <w:pStyle w:val="ListParagraph"/>
+        <w:numPr>
+          <w:ilvl w:val="0"/>
+          <w:numId w:val="1"/>
+        </w:numPr>
+        <w:rPr>
+          <w:rFonts w:ascii="Times New Roman" w:hAnsi="Times New Roman" w:cs="Times New Roman"/>
+          <w:sz w:val="24"/>
+          <w:szCs w:val="24"/>
+        </w:rPr>
+      </w:pPr>
+      <w:r>
+        <w:rPr>
+          <w:rFonts w:ascii="Times New Roman" w:hAnsi="Times New Roman" w:cs="Times New Roman"/>
+          <w:sz w:val="24"/>
+          <w:szCs w:val="24"/>
+        </w:rPr>
+        <w:t>Filter the data for meaningless content</w:t>
+      </w:r>
+    </w:p>
+    <w:p>
+      <w:pPr>
+        <w:pStyle w:val="ListParagraph"/>
+        <w:numPr>
+          <w:ilvl w:val="1"/>
+          <w:numId w:val="1"/>
+        </w:numPr>
+        <w:rPr>
+          <w:rFonts w:ascii="Times New Roman" w:hAnsi="Times New Roman" w:cs="Times New Roman"/>
+          <w:sz w:val="24"/>
+          <w:szCs w:val="24"/>
+        </w:rPr>
+      </w:pPr>
+      <w:r>
+        <w:rPr>
+          <w:rFonts w:ascii="Times New Roman" w:hAnsi="Times New Roman" w:cs="Times New Roman"/>
+          <w:sz w:val="24"/>
+          <w:szCs w:val="24"/>
+        </w:rPr>
+        <w:t>Will continue to refine the data we have during each subsequent step</w:t>
+      </w:r>
+    </w:p>
+    <w:p>
+      <w:pPr>
+        <w:pStyle w:val="ListParagraph"/>
+        <w:numPr>
+          <w:ilvl w:val="0"/>
+          <w:numId w:val="1"/>
+        </w:numPr>
+        <w:rPr>
+          <w:rFonts w:ascii="Times New Roman" w:hAnsi="Times New Roman" w:cs="Times New Roman"/>
+          <w:sz w:val="24"/>
+          <w:szCs w:val="24"/>
+        </w:rPr>
+      </w:pPr>
+      <w:r>
+        <w:rPr>
+          <w:rFonts w:ascii="Times New Roman" w:hAnsi="Times New Roman" w:cs="Times New Roman"/>
+          <w:sz w:val="24"/>
+          <w:szCs w:val="24"/>
+        </w:rPr>
+        <w:t>Split the data into positive, negative, neutral groups</w:t>
+      </w:r>
+    </w:p>
+    <w:p>
+      <w:pPr>
+        <w:pStyle w:val="ListParagraph"/>
+        <w:numPr>
+          <w:ilvl w:val="1"/>
+          <w:numId w:val="1"/>
+        </w:numPr>
+        <w:rPr>
+          <w:rFonts w:ascii="Times New Roman" w:hAnsi="Times New Roman" w:cs="Times New Roman"/>
+          <w:sz w:val="24"/>
+          <w:szCs w:val="24"/>
+        </w:rPr>
+      </w:pPr>
+      <w:r>
+        <w:rPr>
+          <w:rFonts w:ascii="Times New Roman" w:hAnsi="Times New Roman" w:cs="Times New Roman"/>
+          <w:sz w:val="24"/>
+          <w:szCs w:val="24"/>
+        </w:rPr>
+        <w:t>Use a word list with weight for each word</w:t>
+      </w:r>
+    </w:p>
+    <w:p>
+      <w:pPr>
+        <w:pStyle w:val="ListParagraph"/>
+        <w:numPr>
+          <w:ilvl w:val="1"/>
+          <w:numId w:val="1"/>
+        </w:numPr>
+        <w:rPr>
+          <w:rFonts w:ascii="Times New Roman" w:hAnsi="Times New Roman" w:cs="Times New Roman"/>
+          <w:sz w:val="24"/>
+          <w:szCs w:val="24"/>
+        </w:rPr>
+      </w:pPr>
+      <w:r>
+        <w:rPr>
+          <w:rFonts w:ascii="Times New Roman" w:hAnsi="Times New Roman" w:cs="Times New Roman"/>
+          <w:sz w:val="24"/>
+          <w:szCs w:val="24"/>
+        </w:rPr>
+        <w:t>Will examine data in the neutral group more carefully to check for meaning</w:t>
+      </w:r>
+    </w:p>
+    <w:p>
+      <w:pPr>
+        <w:pStyle w:val="ListParagraph"/>
+        <w:numPr>
+          <w:ilvl w:val="0"/>
+          <w:numId w:val="1"/>
+        </w:numPr>
+        <w:rPr>
+          <w:rFonts w:ascii="Times New Roman" w:hAnsi="Times New Roman" w:cs="Times New Roman"/>
+          <w:sz w:val="24"/>
+          <w:szCs w:val="24"/>
+        </w:rPr>
+      </w:pPr>
+      <w:r>
+        <w:rPr>
+          <w:rFonts w:ascii="Times New Roman" w:hAnsi="Times New Roman" w:cs="Times New Roman"/>
+          <w:sz w:val="24"/>
+          <w:szCs w:val="24"/>
+        </w:rPr>
+        <w:t>Sort by topics</w:t>
+      </w:r>
+    </w:p>
+    <w:p>
+      <w:pPr>
+        <w:pStyle w:val="ListParagraph"/>
+        <w:numPr>
+          <w:ilvl w:val="1"/>
+          <w:numId w:val="1"/>
+        </w:numPr>
+        <w:rPr>
+          <w:rFonts w:ascii="Times New Roman" w:hAnsi="Times New Roman" w:cs="Times New Roman"/>
+          <w:sz w:val="24"/>
+          <w:szCs w:val="24"/>
+        </w:rPr>
+      </w:pPr>
+      <w:r>
+        <w:rPr>
+          <w:rFonts w:ascii="Times New Roman" w:hAnsi="Times New Roman" w:cs="Times New Roman"/>
+          <w:sz w:val="24"/>
+          <w:szCs w:val="24"/>
+        </w:rPr>
+        <w:t>Use a word list</w:t>
+      </w:r>
+    </w:p>
+    <w:p>
+      <w:pPr>
+        <w:pStyle w:val="ListParagraph"/>
+        <w:numPr>
+          <w:ilvl w:val="1"/>
+          <w:numId w:val="1"/>
+        </w:numPr>
+        <w:rPr>
+          <w:rFonts w:ascii="Times New Roman" w:hAnsi="Times New Roman" w:cs="Times New Roman"/>
+          <w:sz w:val="24"/>
+          <w:szCs w:val="24"/>
+        </w:rPr>
+      </w:pPr>
+      <w:r>
+        <w:rPr>
+          <w:rFonts w:ascii="Times New Roman" w:hAnsi="Times New Roman" w:cs="Times New Roman"/>
+          <w:sz w:val="24"/>
+          <w:szCs w:val="24"/>
+        </w:rPr>
+        <w:t>Keep word count so frequently used words not in the list may be added to the list</w:t>
+      </w:r>
+    </w:p>
+    <w:p>
+      <w:pPr>
+        <w:pStyle w:val="ListParagraph"/>
+        <w:numPr>
+          <w:ilvl w:val="1"/>
+          <w:numId w:val="1"/>
+        </w:numPr>
+        <w:rPr>
+          <w:rFonts w:ascii="Times New Roman" w:hAnsi="Times New Roman" w:cs="Times New Roman"/>
+          <w:sz w:val="24"/>
+          <w:szCs w:val="24"/>
+        </w:rPr>
+      </w:pPr>
+      <w:r>
+        <w:rPr>
+          <w:rFonts w:ascii="Times New Roman" w:hAnsi="Times New Roman" w:cs="Times New Roman"/>
+          <w:sz w:val="24"/>
+          <w:szCs w:val="24"/>
+        </w:rPr>
+        <w:t>Will consult a professor from Stern</w:t>
+      </w:r>
+    </w:p>
+    <w:p>
+      <w:pPr>
+        <w:pStyle w:val="ListParagraph"/>
+        <w:numPr>
+          <w:ilvl w:val="0"/>
+          <w:numId w:val="1"/>
+        </w:numPr>
+        <w:rPr>
+          <w:rFonts w:ascii="Times New Roman" w:hAnsi="Times New Roman" w:cs="Times New Roman"/>
+          <w:sz w:val="24"/>
+          <w:szCs w:val="24"/>
+        </w:rPr>
+      </w:pPr>
+      <w:r>
+        <w:rPr>
+          <w:rFonts w:ascii="Times New Roman" w:hAnsi="Times New Roman" w:cs="Times New Roman"/>
+          <w:sz w:val="24"/>
+          <w:szCs w:val="24"/>
+        </w:rPr>
+        <w:t>Figure out impact</w:t>
+      </w:r>
+    </w:p>
+    <w:p>
+      <w:pPr>
+        <w:pStyle w:val="ListParagraph"/>
+        <w:numPr>
+          <w:ilvl w:val="1"/>
+          <w:numId w:val="1"/>
+        </w:numPr>
+        <w:rPr>
+          <w:rFonts w:ascii="Times New Roman" w:hAnsi="Times New Roman" w:cs="Times New Roman"/>
+          <w:sz w:val="24"/>
+          <w:szCs w:val="24"/>
+        </w:rPr>
+      </w:pPr>
+      <w:r>
+        <w:rPr>
+          <w:rFonts w:ascii="Times New Roman" w:hAnsi="Times New Roman" w:cs="Times New Roman"/>
+          <w:sz w:val="24"/>
+          <w:szCs w:val="24"/>
+        </w:rPr>
+        <w:t>Use a word list</w:t>
+      </w:r>
+    </w:p>
+    <w:p>
+      <w:pPr>
+        <w:pStyle w:val="ListParagraph"/>
+        <w:numPr>
+          <w:ilvl w:val="1"/>
+          <w:numId w:val="1"/>
+        </w:numPr>
+        <w:rPr>
+          <w:rFonts w:ascii="Times New Roman" w:hAnsi="Times New Roman" w:cs="Times New Roman"/>
+          <w:sz w:val="24"/>
+          <w:szCs w:val="24"/>
+        </w:rPr>
+      </w:pPr>
+      <w:r>
+        <w:rPr>
+          <w:rFonts w:ascii="Times New Roman" w:hAnsi="Times New Roman" w:cs="Times New Roman"/>
+          <w:sz w:val="24"/>
+          <w:szCs w:val="24"/>
+        </w:rPr>
+        <w:t>Keep word count so frequently used words not in the list may be added to the list</w:t>
+      </w:r>
     </w:p>
     <w:p>
       <w:pPr>
@@ -508,7 +570,7 @@
         <w:ind w:left="1440" w:hanging="360"/>
       </w:pPr>
     </w:lvl>
-    <w:lvl w:ilvl="2" w:tplc="0409001B" w:tentative="1">
+    <w:lvl w:ilvl="2" w:tplc="0409001B">
       <w:start w:val="1"/>
       <w:numFmt w:val="lowerRoman"/>
       <w:lvlText w:val="%3."/>

</xml_diff>